<commit_message>
phw12 part 1 video
</commit_message>
<xml_diff>
--- a/morea/08.project1/Project-Part2.docx
+++ b/morea/08.project1/Project-Part2.docx
@@ -109,6 +109,7 @@
         </w:rPr>
         <w:t xml:space="preserve">Create an </w:t>
       </w:r>
+      <w:proofErr w:type="spellStart"/>
       <w:r>
         <w:rPr>
           <w:rFonts w:ascii="Courier New" w:hAnsi="Courier New" w:cs="Courier New"/>
@@ -117,12 +118,15 @@
         </w:rPr>
         <w:t>AlphabetPanel</w:t>
       </w:r>
+      <w:proofErr w:type="spellEnd"/>
       <w:r>
         <w:rPr>
           <w:szCs w:val="22"/>
         </w:rPr>
         <w:t xml:space="preserve"> class that extends </w:t>
       </w:r>
+      <w:proofErr w:type="spellStart"/>
+      <w:proofErr w:type="gramStart"/>
       <w:r>
         <w:rPr>
           <w:rFonts w:ascii="Courier New" w:hAnsi="Courier New" w:cs="Courier New"/>
@@ -131,11 +135,19 @@
         </w:rPr>
         <w:t>JPanel</w:t>
       </w:r>
-      <w:r>
-        <w:rPr>
-          <w:szCs w:val="22"/>
-        </w:rPr>
-        <w:t xml:space="preserve"> which uses the </w:t>
+      <w:proofErr w:type="spellEnd"/>
+      <w:r>
+        <w:rPr>
+          <w:szCs w:val="22"/>
+        </w:rPr>
+        <w:t xml:space="preserve"> which</w:t>
+      </w:r>
+      <w:proofErr w:type="gramEnd"/>
+      <w:r>
+        <w:rPr>
+          <w:szCs w:val="22"/>
+        </w:rPr>
+        <w:t xml:space="preserve"> uses the </w:t>
       </w:r>
       <w:r>
         <w:rPr>
@@ -183,12 +195,21 @@
         </w:rPr>
         <w:t xml:space="preserve">Add an </w:t>
       </w:r>
+      <w:proofErr w:type="spellStart"/>
       <w:r>
         <w:rPr>
           <w:rFonts w:ascii="Courier New" w:hAnsi="Courier New" w:cs="Courier New"/>
           <w:sz w:val="24"/>
         </w:rPr>
-        <w:t xml:space="preserve">AlphabetPanel </w:t>
+        <w:t>AlphabetPanel</w:t>
+      </w:r>
+      <w:proofErr w:type="spellEnd"/>
+      <w:r>
+        <w:rPr>
+          <w:rFonts w:ascii="Courier New" w:hAnsi="Courier New" w:cs="Courier New"/>
+          <w:sz w:val="24"/>
+        </w:rPr>
+        <w:t xml:space="preserve"> </w:t>
       </w:r>
       <w:r>
         <w:rPr>
@@ -229,6 +250,7 @@
         </w:rPr>
         <w:t xml:space="preserve"> method that creates an </w:t>
       </w:r>
+      <w:proofErr w:type="spellStart"/>
       <w:r>
         <w:rPr>
           <w:rFonts w:ascii="Courier New" w:hAnsi="Courier New" w:cs="Courier New"/>
@@ -237,6 +259,7 @@
         </w:rPr>
         <w:t>AlphabetPanel</w:t>
       </w:r>
+      <w:proofErr w:type="spellEnd"/>
       <w:r>
         <w:rPr>
           <w:sz w:val="24"/>
@@ -250,6 +273,7 @@
         </w:rPr>
         <w:t xml:space="preserve">object and puts it in a </w:t>
       </w:r>
+      <w:proofErr w:type="spellStart"/>
       <w:r>
         <w:rPr>
           <w:rFonts w:ascii="Courier New" w:hAnsi="Courier New" w:cs="Courier New"/>
@@ -258,6 +282,7 @@
         </w:rPr>
         <w:t>JFrame</w:t>
       </w:r>
+      <w:proofErr w:type="spellEnd"/>
       <w:r>
         <w:rPr>
           <w:szCs w:val="22"/>
@@ -312,6 +337,7 @@
           <w:szCs w:val="22"/>
         </w:rPr>
       </w:pPr>
+      <w:proofErr w:type="gramStart"/>
       <w:r>
         <w:rPr>
           <w:rFonts w:ascii="Courier New" w:hAnsi="Courier New" w:cs="Courier New"/>
@@ -320,6 +346,7 @@
         </w:rPr>
         <w:t>reset</w:t>
       </w:r>
+      <w:proofErr w:type="gramEnd"/>
       <w:r>
         <w:rPr>
           <w:sz w:val="24"/>
@@ -353,6 +380,8 @@
           <w:szCs w:val="22"/>
         </w:rPr>
       </w:pPr>
+      <w:proofErr w:type="spellStart"/>
+      <w:proofErr w:type="gramStart"/>
       <w:r>
         <w:rPr>
           <w:rFonts w:ascii="Courier New" w:hAnsi="Courier New" w:cs="Courier New"/>
@@ -361,6 +390,8 @@
         </w:rPr>
         <w:t>setLetterColor</w:t>
       </w:r>
+      <w:proofErr w:type="spellEnd"/>
+      <w:proofErr w:type="gramEnd"/>
       <w:r>
         <w:rPr>
           <w:sz w:val="24"/>
@@ -400,6 +431,8 @@
           <w:szCs w:val="22"/>
         </w:rPr>
       </w:pPr>
+      <w:proofErr w:type="spellStart"/>
+      <w:proofErr w:type="gramStart"/>
       <w:r>
         <w:rPr>
           <w:rFonts w:ascii="Courier New" w:hAnsi="Courier New" w:cs="Courier New"/>
@@ -416,6 +449,8 @@
         </w:rPr>
         <w:t>etLetterColor</w:t>
       </w:r>
+      <w:proofErr w:type="spellEnd"/>
+      <w:proofErr w:type="gramEnd"/>
       <w:r>
         <w:rPr>
           <w:sz w:val="24"/>
@@ -475,6 +510,8 @@
           <w:szCs w:val="22"/>
         </w:rPr>
       </w:pPr>
+      <w:proofErr w:type="spellStart"/>
+      <w:proofErr w:type="gramStart"/>
       <w:r>
         <w:rPr>
           <w:rFonts w:ascii="Courier New" w:hAnsi="Courier New" w:cs="Courier New"/>
@@ -483,6 +520,8 @@
         </w:rPr>
         <w:t>hasLetterBeenSeen</w:t>
       </w:r>
+      <w:proofErr w:type="spellEnd"/>
+      <w:proofErr w:type="gramEnd"/>
       <w:r>
         <w:rPr>
           <w:sz w:val="24"/>
@@ -509,6 +548,8 @@
           <w:szCs w:val="22"/>
         </w:rPr>
       </w:pPr>
+      <w:proofErr w:type="spellStart"/>
+      <w:proofErr w:type="gramStart"/>
       <w:r>
         <w:rPr>
           <w:rFonts w:ascii="Courier New" w:hAnsi="Courier New" w:cs="Courier New"/>
@@ -525,6 +566,8 @@
         </w:rPr>
         <w:t>Vowel</w:t>
       </w:r>
+      <w:proofErr w:type="spellEnd"/>
+      <w:proofErr w:type="gramEnd"/>
       <w:r>
         <w:rPr>
           <w:sz w:val="24"/>
@@ -568,6 +611,7 @@
         </w:rPr>
         <w:t xml:space="preserve"> a </w:t>
       </w:r>
+      <w:proofErr w:type="spellStart"/>
       <w:r>
         <w:rPr>
           <w:rFonts w:ascii="Courier New" w:hAnsi="Courier New" w:cs="Courier New"/>
@@ -575,6 +619,7 @@
         </w:rPr>
         <w:t>GuessPhrasePanel</w:t>
       </w:r>
+      <w:proofErr w:type="spellEnd"/>
       <w:r>
         <w:rPr>
           <w:rFonts w:ascii="Times" w:hAnsi="Times" w:cs="Courier New"/>
@@ -635,6 +680,8 @@
           <w:szCs w:val="22"/>
         </w:rPr>
       </w:pPr>
+      <w:proofErr w:type="spellStart"/>
+      <w:proofErr w:type="gramStart"/>
       <w:r>
         <w:rPr>
           <w:rFonts w:ascii="Courier New" w:hAnsi="Courier New" w:cs="Courier New"/>
@@ -643,6 +690,8 @@
         </w:rPr>
         <w:t>setPhrase</w:t>
       </w:r>
+      <w:proofErr w:type="spellEnd"/>
+      <w:proofErr w:type="gramEnd"/>
       <w:r>
         <w:rPr>
           <w:sz w:val="24"/>
@@ -656,6 +705,7 @@
         </w:rPr>
         <w:t xml:space="preserve">– sets a new phrase to this </w:t>
       </w:r>
+      <w:proofErr w:type="spellStart"/>
       <w:r>
         <w:rPr>
           <w:rFonts w:ascii="Courier New" w:hAnsi="Courier New" w:cs="Courier New"/>
@@ -664,6 +714,7 @@
         </w:rPr>
         <w:t>GuessPhrase</w:t>
       </w:r>
+      <w:proofErr w:type="spellEnd"/>
       <w:r>
         <w:rPr>
           <w:sz w:val="24"/>
@@ -689,6 +740,8 @@
           <w:szCs w:val="22"/>
         </w:rPr>
       </w:pPr>
+      <w:proofErr w:type="spellStart"/>
+      <w:proofErr w:type="gramStart"/>
       <w:r>
         <w:rPr>
           <w:rFonts w:ascii="Courier New" w:hAnsi="Courier New" w:cs="Courier New"/>
@@ -697,6 +750,8 @@
         </w:rPr>
         <w:t>hasLetter</w:t>
       </w:r>
+      <w:proofErr w:type="spellEnd"/>
+      <w:proofErr w:type="gramEnd"/>
       <w:r>
         <w:rPr>
           <w:sz w:val="24"/>
@@ -722,6 +777,8 @@
           <w:szCs w:val="22"/>
         </w:rPr>
       </w:pPr>
+      <w:proofErr w:type="spellStart"/>
+      <w:proofErr w:type="gramStart"/>
       <w:r>
         <w:rPr>
           <w:rFonts w:ascii="Courier New" w:hAnsi="Courier New" w:cs="Courier New"/>
@@ -730,6 +787,8 @@
         </w:rPr>
         <w:t>revealLetter</w:t>
       </w:r>
+      <w:proofErr w:type="spellEnd"/>
+      <w:proofErr w:type="gramEnd"/>
       <w:r>
         <w:rPr>
           <w:sz w:val="24"/>
@@ -755,6 +814,8 @@
           <w:szCs w:val="22"/>
         </w:rPr>
       </w:pPr>
+      <w:proofErr w:type="spellStart"/>
+      <w:proofErr w:type="gramStart"/>
       <w:r>
         <w:rPr>
           <w:rFonts w:ascii="Courier New" w:hAnsi="Courier New" w:cs="Courier New"/>
@@ -763,6 +824,8 @@
         </w:rPr>
         <w:t>isFullPhraseRevealed</w:t>
       </w:r>
+      <w:proofErr w:type="spellEnd"/>
+      <w:proofErr w:type="gramEnd"/>
       <w:r>
         <w:rPr>
           <w:sz w:val="24"/>
@@ -788,6 +851,8 @@
           <w:szCs w:val="22"/>
         </w:rPr>
       </w:pPr>
+      <w:proofErr w:type="spellStart"/>
+      <w:proofErr w:type="gramStart"/>
       <w:r>
         <w:rPr>
           <w:rFonts w:ascii="Courier New" w:hAnsi="Courier New" w:cs="Courier New"/>
@@ -796,6 +861,8 @@
         </w:rPr>
         <w:t>revealFullPhrase</w:t>
       </w:r>
+      <w:proofErr w:type="spellEnd"/>
+      <w:proofErr w:type="gramEnd"/>
       <w:r>
         <w:rPr>
           <w:sz w:val="24"/>
@@ -842,6 +909,7 @@
         <w:lastRenderedPageBreak/>
         <w:t xml:space="preserve">Create a </w:t>
       </w:r>
+      <w:proofErr w:type="spellStart"/>
       <w:r>
         <w:rPr>
           <w:rFonts w:ascii="Courier New" w:hAnsi="Courier New"/>
@@ -849,12 +917,14 @@
         </w:rPr>
         <w:t>HangmanGame</w:t>
       </w:r>
+      <w:proofErr w:type="spellEnd"/>
       <w:r>
         <w:rPr>
           <w:szCs w:val="22"/>
         </w:rPr>
         <w:t xml:space="preserve"> class to test </w:t>
       </w:r>
+      <w:proofErr w:type="spellStart"/>
       <w:r>
         <w:rPr>
           <w:rFonts w:ascii="Courier New" w:hAnsi="Courier New" w:cs="Courier New"/>
@@ -862,6 +932,7 @@
         </w:rPr>
         <w:t>GuessPhrasePanel</w:t>
       </w:r>
+      <w:proofErr w:type="spellEnd"/>
     </w:p>
     <w:p>
       <w:pPr>
@@ -880,6 +951,7 @@
         </w:rPr>
         <w:t xml:space="preserve">Create fields for </w:t>
       </w:r>
+      <w:proofErr w:type="spellStart"/>
       <w:r>
         <w:rPr>
           <w:rFonts w:ascii="Courier New" w:hAnsi="Courier New" w:cs="Courier New"/>
@@ -887,6 +959,7 @@
         </w:rPr>
         <w:t>RandomString</w:t>
       </w:r>
+      <w:proofErr w:type="spellEnd"/>
       <w:r>
         <w:rPr>
           <w:rFonts w:ascii="Times" w:hAnsi="Times" w:cs="Courier New"/>
@@ -899,6 +972,7 @@
         </w:rPr>
         <w:t xml:space="preserve">and </w:t>
       </w:r>
+      <w:proofErr w:type="spellStart"/>
       <w:r>
         <w:rPr>
           <w:rFonts w:ascii="Courier New" w:hAnsi="Courier New" w:cs="Courier New"/>
@@ -906,6 +980,7 @@
         </w:rPr>
         <w:t>GuessPhrasePanel</w:t>
       </w:r>
+      <w:proofErr w:type="spellEnd"/>
       <w:r>
         <w:rPr>
           <w:szCs w:val="22"/>
@@ -936,6 +1011,7 @@
         </w:rPr>
         <w:t xml:space="preserve">Create a constructor that initializes the fields and adds a </w:t>
       </w:r>
+      <w:proofErr w:type="spellStart"/>
       <w:r>
         <w:rPr>
           <w:rFonts w:ascii="Courier New" w:hAnsi="Courier New" w:cs="Courier New"/>
@@ -944,6 +1020,7 @@
         </w:rPr>
         <w:t>GuessPhrase</w:t>
       </w:r>
+      <w:proofErr w:type="spellEnd"/>
       <w:r>
         <w:rPr>
           <w:sz w:val="24"/>
@@ -957,6 +1034,7 @@
         </w:rPr>
         <w:t xml:space="preserve">panel to a </w:t>
       </w:r>
+      <w:proofErr w:type="spellStart"/>
       <w:r>
         <w:rPr>
           <w:rFonts w:ascii="Courier New" w:hAnsi="Courier New" w:cs="Courier New"/>
@@ -965,12 +1043,14 @@
         </w:rPr>
         <w:t>JFrame</w:t>
       </w:r>
+      <w:proofErr w:type="spellEnd"/>
       <w:r>
         <w:rPr>
           <w:szCs w:val="22"/>
         </w:rPr>
         <w:t xml:space="preserve">. The constructor should also add a </w:t>
       </w:r>
+      <w:proofErr w:type="spellStart"/>
       <w:r>
         <w:rPr>
           <w:rFonts w:ascii="Courier New" w:hAnsi="Courier New" w:cs="Courier New"/>
@@ -979,6 +1059,7 @@
         </w:rPr>
         <w:t>KeyListener</w:t>
       </w:r>
+      <w:proofErr w:type="spellEnd"/>
       <w:r>
         <w:rPr>
           <w:sz w:val="24"/>
@@ -1004,11 +1085,19 @@
           <w:szCs w:val="22"/>
         </w:rPr>
       </w:pPr>
-      <w:r>
-        <w:rPr>
-          <w:szCs w:val="22"/>
-        </w:rPr>
-        <w:t>reveals the letter typed if it is in the guess phrase</w:t>
+      <w:proofErr w:type="gramStart"/>
+      <w:r>
+        <w:rPr>
+          <w:szCs w:val="22"/>
+        </w:rPr>
+        <w:t>reveals</w:t>
+      </w:r>
+      <w:proofErr w:type="gramEnd"/>
+      <w:r>
+        <w:rPr>
+          <w:szCs w:val="22"/>
+        </w:rPr>
+        <w:t xml:space="preserve"> the letter typed if it is in the guess phrase</w:t>
       </w:r>
     </w:p>
     <w:p>
@@ -1022,11 +1111,19 @@
           <w:szCs w:val="22"/>
         </w:rPr>
       </w:pPr>
-      <w:r>
-        <w:rPr>
-          <w:szCs w:val="22"/>
-        </w:rPr>
-        <w:t>reveals the whole phrase if the enter key is pressed</w:t>
+      <w:proofErr w:type="gramStart"/>
+      <w:r>
+        <w:rPr>
+          <w:szCs w:val="22"/>
+        </w:rPr>
+        <w:t>reveals</w:t>
+      </w:r>
+      <w:proofErr w:type="gramEnd"/>
+      <w:r>
+        <w:rPr>
+          <w:szCs w:val="22"/>
+        </w:rPr>
+        <w:t xml:space="preserve"> the whole phrase if the enter key is pressed</w:t>
       </w:r>
     </w:p>
     <w:p>
@@ -1040,12 +1137,21 @@
           <w:szCs w:val="22"/>
         </w:rPr>
       </w:pPr>
-      <w:r>
-        <w:rPr>
-          <w:szCs w:val="22"/>
-        </w:rPr>
-        <w:t xml:space="preserve">gets a random string and sets it as the text for the </w:t>
-      </w:r>
+      <w:proofErr w:type="gramStart"/>
+      <w:r>
+        <w:rPr>
+          <w:szCs w:val="22"/>
+        </w:rPr>
+        <w:t>gets</w:t>
+      </w:r>
+      <w:proofErr w:type="gramEnd"/>
+      <w:r>
+        <w:rPr>
+          <w:szCs w:val="22"/>
+        </w:rPr>
+        <w:t xml:space="preserve"> a random string and sets it as the text for the </w:t>
+      </w:r>
+      <w:proofErr w:type="spellStart"/>
       <w:r>
         <w:rPr>
           <w:rFonts w:ascii="Courier New" w:hAnsi="Courier New" w:cs="Courier New"/>
@@ -1054,6 +1160,7 @@
         </w:rPr>
         <w:t>GuessPhrase</w:t>
       </w:r>
+      <w:proofErr w:type="spellEnd"/>
       <w:r>
         <w:rPr>
           <w:szCs w:val="22"/>
@@ -1072,11 +1179,19 @@
           <w:szCs w:val="22"/>
         </w:rPr>
       </w:pPr>
-      <w:r>
-        <w:rPr>
-          <w:szCs w:val="22"/>
-        </w:rPr>
-        <w:t>does nothing if any other key is pressed</w:t>
+      <w:proofErr w:type="gramStart"/>
+      <w:r>
+        <w:rPr>
+          <w:szCs w:val="22"/>
+        </w:rPr>
+        <w:t>does</w:t>
+      </w:r>
+      <w:proofErr w:type="gramEnd"/>
+      <w:r>
+        <w:rPr>
+          <w:szCs w:val="22"/>
+        </w:rPr>
+        <w:t xml:space="preserve"> nothing if any other key is pressed</w:t>
       </w:r>
     </w:p>
     <w:p>
@@ -1096,6 +1211,7 @@
         </w:rPr>
         <w:t xml:space="preserve">Create a main that calls the </w:t>
       </w:r>
+      <w:proofErr w:type="spellStart"/>
       <w:r>
         <w:rPr>
           <w:rFonts w:ascii="Courier New" w:hAnsi="Courier New"/>
@@ -1103,6 +1219,7 @@
         </w:rPr>
         <w:t>HangmanGame</w:t>
       </w:r>
+      <w:proofErr w:type="spellEnd"/>
       <w:r>
         <w:rPr>
           <w:szCs w:val="22"/>
@@ -1166,12 +1283,14 @@
       <w:r>
         <w:t xml:space="preserve">in </w:t>
       </w:r>
+      <w:proofErr w:type="spellStart"/>
       <w:r>
         <w:rPr>
           <w:rFonts w:ascii="Courier New" w:hAnsi="Courier New"/>
         </w:rPr>
         <w:t>HangmanGame</w:t>
       </w:r>
+      <w:proofErr w:type="spellEnd"/>
       <w:r>
         <w:t xml:space="preserve"> </w:t>
       </w:r>
@@ -1207,6 +1326,7 @@
         </w:rPr>
         <w:t xml:space="preserve">: you may need to make your </w:t>
       </w:r>
+      <w:proofErr w:type="spellStart"/>
       <w:r>
         <w:rPr>
           <w:rFonts w:ascii="Courier New" w:hAnsi="Courier New"/>
@@ -1214,12 +1334,14 @@
         </w:rPr>
         <w:t>HangmanGame</w:t>
       </w:r>
+      <w:proofErr w:type="spellEnd"/>
       <w:r>
         <w:rPr>
           <w:szCs w:val="22"/>
         </w:rPr>
         <w:t xml:space="preserve"> a </w:t>
       </w:r>
+      <w:proofErr w:type="spellStart"/>
       <w:r>
         <w:rPr>
           <w:rFonts w:ascii="Courier New" w:hAnsi="Courier New"/>
@@ -1227,12 +1349,14 @@
         </w:rPr>
         <w:t>JFrame</w:t>
       </w:r>
+      <w:proofErr w:type="spellEnd"/>
       <w:r>
         <w:rPr>
           <w:szCs w:val="22"/>
         </w:rPr>
         <w:t xml:space="preserve">, and put the code that normally goes in main for a </w:t>
       </w:r>
+      <w:proofErr w:type="spellStart"/>
       <w:r>
         <w:rPr>
           <w:rFonts w:ascii="Courier" w:hAnsi="Courier"/>
@@ -1240,6 +1364,7 @@
         </w:rPr>
         <w:t>JPanel</w:t>
       </w:r>
+      <w:proofErr w:type="spellEnd"/>
       <w:r>
         <w:rPr>
           <w:szCs w:val="22"/>
@@ -1256,7 +1381,21 @@
         <w:rPr>
           <w:szCs w:val="22"/>
         </w:rPr>
-        <w:t xml:space="preserve"> Then the HangmanGame main simply becomes</w:t>
+        <w:t xml:space="preserve"> Then the </w:t>
+      </w:r>
+      <w:proofErr w:type="spellStart"/>
+      <w:r>
+        <w:rPr>
+          <w:szCs w:val="22"/>
+        </w:rPr>
+        <w:t>HangmanGame</w:t>
+      </w:r>
+      <w:proofErr w:type="spellEnd"/>
+      <w:r>
+        <w:rPr>
+          <w:szCs w:val="22"/>
+        </w:rPr>
+        <w:t xml:space="preserve"> main simply becomes</w:t>
       </w:r>
       <w:r>
         <w:rPr>
@@ -1282,7 +1421,38 @@
           <w:sz w:val="24"/>
           <w:szCs w:val="36"/>
         </w:rPr>
-        <w:t xml:space="preserve"> HangmanGame();</w:t>
+        <w:t xml:space="preserve"> </w:t>
+      </w:r>
+      <w:proofErr w:type="spellStart"/>
+      <w:proofErr w:type="gramStart"/>
+      <w:r>
+        <w:rPr>
+          <w:rFonts w:ascii="Monaco" w:hAnsi="Monaco" w:cs="Monaco"/>
+          <w:color w:val="000000"/>
+          <w:sz w:val="24"/>
+          <w:szCs w:val="36"/>
+        </w:rPr>
+        <w:t>HangmanGame</w:t>
+      </w:r>
+      <w:proofErr w:type="spellEnd"/>
+      <w:r>
+        <w:rPr>
+          <w:rFonts w:ascii="Monaco" w:hAnsi="Monaco" w:cs="Monaco"/>
+          <w:color w:val="000000"/>
+          <w:sz w:val="24"/>
+          <w:szCs w:val="36"/>
+        </w:rPr>
+        <w:t>(</w:t>
+      </w:r>
+      <w:proofErr w:type="gramEnd"/>
+      <w:r>
+        <w:rPr>
+          <w:rFonts w:ascii="Monaco" w:hAnsi="Monaco" w:cs="Monaco"/>
+          <w:color w:val="000000"/>
+          <w:sz w:val="24"/>
+          <w:szCs w:val="36"/>
+        </w:rPr>
+        <w:t>);</w:t>
       </w:r>
     </w:p>
     <w:p>
@@ -1665,6 +1835,7 @@
         </w:rPr>
         <w:t xml:space="preserve">EXTRA CREDIT: Add comments for correct/incorrect answers.  NOTE: You can use two files for this and reuse your </w:t>
       </w:r>
+      <w:proofErr w:type="spellStart"/>
       <w:r>
         <w:rPr>
           <w:rFonts w:ascii="Courier New" w:hAnsi="Courier New" w:cs="Courier New"/>
@@ -1672,6 +1843,7 @@
         </w:rPr>
         <w:t>RandomString</w:t>
       </w:r>
+      <w:proofErr w:type="spellEnd"/>
       <w:r>
         <w:rPr>
           <w:szCs w:val="22"/>
@@ -1719,6 +1891,7 @@
         </w:rPr>
         <w:t xml:space="preserve">Internally, characters are stored as numbers, specifically, as integers. This means we can work with </w:t>
       </w:r>
+      <w:proofErr w:type="spellStart"/>
       <w:r>
         <w:rPr>
           <w:rFonts w:ascii="Courier New" w:hAnsi="Courier New" w:cs="Courier New"/>
@@ -1727,6 +1900,7 @@
         </w:rPr>
         <w:t>AlphabetPanel</w:t>
       </w:r>
+      <w:proofErr w:type="spellEnd"/>
       <w:r>
         <w:rPr>
           <w:sz w:val="24"/>
@@ -1784,6 +1958,7 @@
         </w:rPr>
         <w:t xml:space="preserve"> objects directly to your </w:t>
       </w:r>
+      <w:proofErr w:type="spellStart"/>
       <w:r>
         <w:rPr>
           <w:rFonts w:ascii="Courier New" w:hAnsi="Courier New"/>
@@ -1791,12 +1966,14 @@
         </w:rPr>
         <w:t>AlphabetPanel</w:t>
       </w:r>
+      <w:proofErr w:type="spellEnd"/>
       <w:r>
         <w:rPr>
           <w:sz w:val="24"/>
         </w:rPr>
         <w:t xml:space="preserve">, without explicitly creating an </w:t>
       </w:r>
+      <w:proofErr w:type="spellStart"/>
       <w:r>
         <w:rPr>
           <w:rFonts w:ascii="Courier New" w:hAnsi="Courier New"/>
@@ -1804,12 +1981,14 @@
         </w:rPr>
         <w:t>ArrayList</w:t>
       </w:r>
+      <w:proofErr w:type="spellEnd"/>
       <w:r>
         <w:rPr>
           <w:sz w:val="24"/>
         </w:rPr>
         <w:t xml:space="preserve"> by calling </w:t>
       </w:r>
+      <w:proofErr w:type="spellStart"/>
       <w:r>
         <w:rPr>
           <w:rFonts w:ascii="Courier New" w:hAnsi="Courier New"/>
@@ -1817,12 +1996,14 @@
         </w:rPr>
         <w:t>this.add</w:t>
       </w:r>
+      <w:proofErr w:type="spellEnd"/>
       <w:r>
         <w:rPr>
           <w:sz w:val="24"/>
         </w:rPr>
         <w:t xml:space="preserve">. You can use </w:t>
       </w:r>
+      <w:proofErr w:type="spellStart"/>
       <w:r>
         <w:rPr>
           <w:rFonts w:ascii="Courier New" w:hAnsi="Courier New"/>
@@ -1830,12 +2011,14 @@
         </w:rPr>
         <w:t>JPanel</w:t>
       </w:r>
+      <w:proofErr w:type="spellEnd"/>
       <w:r>
         <w:rPr>
           <w:sz w:val="24"/>
         </w:rPr>
         <w:t xml:space="preserve"> methods like </w:t>
       </w:r>
+      <w:proofErr w:type="spellStart"/>
       <w:r>
         <w:rPr>
           <w:rFonts w:ascii="Courier New" w:hAnsi="Courier New"/>
@@ -1843,12 +2026,14 @@
         </w:rPr>
         <w:t>this.getComponent</w:t>
       </w:r>
+      <w:proofErr w:type="spellEnd"/>
       <w:r>
         <w:rPr>
           <w:sz w:val="24"/>
         </w:rPr>
         <w:t xml:space="preserve"> or </w:t>
       </w:r>
+      <w:proofErr w:type="spellStart"/>
       <w:r>
         <w:rPr>
           <w:rFonts w:ascii="Courier New" w:hAnsi="Courier New"/>
@@ -1856,12 +2041,14 @@
         </w:rPr>
         <w:t>this.getComponents</w:t>
       </w:r>
+      <w:proofErr w:type="spellEnd"/>
       <w:r>
         <w:rPr>
           <w:sz w:val="24"/>
         </w:rPr>
         <w:t xml:space="preserve"> to retrieve the text objects later. Google the </w:t>
       </w:r>
+      <w:proofErr w:type="spellStart"/>
       <w:r>
         <w:rPr>
           <w:rFonts w:ascii="Courier New" w:hAnsi="Courier New"/>
@@ -1869,11 +2056,26 @@
         </w:rPr>
         <w:t>JPanel</w:t>
       </w:r>
-      <w:r>
-        <w:rPr>
-          <w:sz w:val="24"/>
-        </w:rPr>
-        <w:t xml:space="preserve"> javadoc for more information about these methods.</w:t>
+      <w:proofErr w:type="spellEnd"/>
+      <w:r>
+        <w:rPr>
+          <w:sz w:val="24"/>
+        </w:rPr>
+        <w:t xml:space="preserve"> </w:t>
+      </w:r>
+      <w:proofErr w:type="spellStart"/>
+      <w:r>
+        <w:rPr>
+          <w:sz w:val="24"/>
+        </w:rPr>
+        <w:t>javadoc</w:t>
+      </w:r>
+      <w:proofErr w:type="spellEnd"/>
+      <w:r>
+        <w:rPr>
+          <w:sz w:val="24"/>
+        </w:rPr>
+        <w:t xml:space="preserve"> for more information about these methods.</w:t>
       </w:r>
     </w:p>
     <w:p>
@@ -1910,6 +2112,7 @@
           <w:szCs w:val="22"/>
         </w:rPr>
       </w:pPr>
+      <w:proofErr w:type="gramStart"/>
       <w:r>
         <w:rPr>
           <w:rFonts w:ascii="Monaco" w:hAnsi="Monaco" w:cs="Monaco"/>
@@ -1921,6 +2124,7 @@
         </w:rPr>
         <w:t>for</w:t>
       </w:r>
+      <w:proofErr w:type="gramEnd"/>
       <w:r>
         <w:rPr>
           <w:rFonts w:ascii="Monaco" w:hAnsi="Monaco" w:cs="Monaco"/>
@@ -1939,6 +2143,7 @@
         </w:rPr>
         <w:t xml:space="preserve">(Component c : </w:t>
       </w:r>
+      <w:proofErr w:type="spellStart"/>
       <w:r>
         <w:rPr>
           <w:rFonts w:ascii="Monaco" w:hAnsi="Monaco" w:cs="Monaco"/>
@@ -1957,7 +2162,17 @@
           <w:sz w:val="18"/>
           <w:szCs w:val="22"/>
         </w:rPr>
-        <w:t>.getComponents()</w:t>
+        <w:t>.getComponents</w:t>
+      </w:r>
+      <w:proofErr w:type="spellEnd"/>
+      <w:r>
+        <w:rPr>
+          <w:rFonts w:ascii="Monaco" w:hAnsi="Monaco" w:cs="Monaco"/>
+          <w:color w:val="000000"/>
+          <w:sz w:val="18"/>
+          <w:szCs w:val="22"/>
+        </w:rPr>
+        <w:t>()</w:t>
       </w:r>
       <w:r>
         <w:rPr>
@@ -2071,6 +2286,7 @@
         </w:rPr>
         <w:t xml:space="preserve">// </w:t>
       </w:r>
+      <w:proofErr w:type="gramStart"/>
       <w:r>
         <w:rPr>
           <w:rFonts w:ascii="Monaco" w:hAnsi="Monaco" w:cs="Monaco"/>
@@ -2078,7 +2294,17 @@
           <w:sz w:val="18"/>
           <w:szCs w:val="22"/>
         </w:rPr>
-        <w:t xml:space="preserve">what </w:t>
+        <w:t>what</w:t>
+      </w:r>
+      <w:proofErr w:type="gramEnd"/>
+      <w:r>
+        <w:rPr>
+          <w:rFonts w:ascii="Monaco" w:hAnsi="Monaco" w:cs="Monaco"/>
+          <w:color w:val="3F7F5F"/>
+          <w:sz w:val="18"/>
+          <w:szCs w:val="22"/>
+        </w:rPr>
+        <w:t xml:space="preserve"> </w:t>
       </w:r>
       <w:r>
         <w:rPr>
@@ -2169,6 +2395,8 @@
         </w:rPr>
         <w:tab/>
       </w:r>
+      <w:proofErr w:type="spellStart"/>
+      <w:proofErr w:type="gramStart"/>
       <w:r>
         <w:rPr>
           <w:rFonts w:ascii="Monaco" w:hAnsi="Monaco" w:cs="Monaco"/>
@@ -2187,7 +2415,18 @@
           <w:sz w:val="18"/>
           <w:szCs w:val="22"/>
         </w:rPr>
-        <w:t>.setFocusable(</w:t>
+        <w:t>.setFocusable</w:t>
+      </w:r>
+      <w:proofErr w:type="spellEnd"/>
+      <w:proofErr w:type="gramEnd"/>
+      <w:r>
+        <w:rPr>
+          <w:rFonts w:ascii="Monaco" w:hAnsi="Monaco" w:cs="Monaco"/>
+          <w:color w:val="000000"/>
+          <w:sz w:val="18"/>
+          <w:szCs w:val="22"/>
+        </w:rPr>
+        <w:t>(</w:t>
       </w:r>
       <w:r>
         <w:rPr>
@@ -2259,6 +2498,8 @@
         </w:rPr>
         <w:tab/>
       </w:r>
+      <w:proofErr w:type="spellStart"/>
+      <w:proofErr w:type="gramStart"/>
       <w:r>
         <w:rPr>
           <w:rFonts w:ascii="Monaco" w:hAnsi="Monaco" w:cs="Monaco"/>
@@ -2277,7 +2518,18 @@
           <w:sz w:val="18"/>
           <w:szCs w:val="22"/>
         </w:rPr>
-        <w:t>.addKeyListener(</w:t>
+        <w:t>.addKeyListener</w:t>
+      </w:r>
+      <w:proofErr w:type="spellEnd"/>
+      <w:proofErr w:type="gramEnd"/>
+      <w:r>
+        <w:rPr>
+          <w:rFonts w:ascii="Monaco" w:hAnsi="Monaco" w:cs="Monaco"/>
+          <w:color w:val="000000"/>
+          <w:sz w:val="18"/>
+          <w:szCs w:val="22"/>
+        </w:rPr>
+        <w:t>(</w:t>
       </w:r>
       <w:r>
         <w:rPr>
@@ -2297,7 +2549,27 @@
           <w:sz w:val="18"/>
           <w:szCs w:val="22"/>
         </w:rPr>
-        <w:t xml:space="preserve"> KeyAdapter(){</w:t>
+        <w:t xml:space="preserve"> </w:t>
+      </w:r>
+      <w:proofErr w:type="spellStart"/>
+      <w:r>
+        <w:rPr>
+          <w:rFonts w:ascii="Monaco" w:hAnsi="Monaco" w:cs="Monaco"/>
+          <w:color w:val="000000"/>
+          <w:sz w:val="18"/>
+          <w:szCs w:val="22"/>
+        </w:rPr>
+        <w:t>KeyAdapter</w:t>
+      </w:r>
+      <w:proofErr w:type="spellEnd"/>
+      <w:r>
+        <w:rPr>
+          <w:rFonts w:ascii="Monaco" w:hAnsi="Monaco" w:cs="Monaco"/>
+          <w:color w:val="000000"/>
+          <w:sz w:val="18"/>
+          <w:szCs w:val="22"/>
+        </w:rPr>
+        <w:t>(){</w:t>
       </w:r>
     </w:p>
     <w:p>
@@ -2340,6 +2612,7 @@
         </w:rPr>
         <w:tab/>
       </w:r>
+      <w:proofErr w:type="gramStart"/>
       <w:r>
         <w:rPr>
           <w:rFonts w:ascii="Monaco" w:hAnsi="Monaco" w:cs="Monaco"/>
@@ -2351,6 +2624,7 @@
         </w:rPr>
         <w:t>public</w:t>
       </w:r>
+      <w:proofErr w:type="gramEnd"/>
       <w:r>
         <w:rPr>
           <w:rFonts w:ascii="Monaco" w:hAnsi="Monaco" w:cs="Monaco"/>
@@ -2378,7 +2652,47 @@
           <w:sz w:val="18"/>
           <w:szCs w:val="22"/>
         </w:rPr>
-        <w:t xml:space="preserve"> keyTyped(KeyEvent e)</w:t>
+        <w:t xml:space="preserve"> </w:t>
+      </w:r>
+      <w:proofErr w:type="spellStart"/>
+      <w:r>
+        <w:rPr>
+          <w:rFonts w:ascii="Monaco" w:hAnsi="Monaco" w:cs="Monaco"/>
+          <w:color w:val="000000"/>
+          <w:sz w:val="18"/>
+          <w:szCs w:val="22"/>
+        </w:rPr>
+        <w:t>keyTyped</w:t>
+      </w:r>
+      <w:proofErr w:type="spellEnd"/>
+      <w:r>
+        <w:rPr>
+          <w:rFonts w:ascii="Monaco" w:hAnsi="Monaco" w:cs="Monaco"/>
+          <w:color w:val="000000"/>
+          <w:sz w:val="18"/>
+          <w:szCs w:val="22"/>
+        </w:rPr>
+        <w:t>(</w:t>
+      </w:r>
+      <w:proofErr w:type="spellStart"/>
+      <w:r>
+        <w:rPr>
+          <w:rFonts w:ascii="Monaco" w:hAnsi="Monaco" w:cs="Monaco"/>
+          <w:color w:val="000000"/>
+          <w:sz w:val="18"/>
+          <w:szCs w:val="22"/>
+        </w:rPr>
+        <w:t>KeyEvent</w:t>
+      </w:r>
+      <w:proofErr w:type="spellEnd"/>
+      <w:r>
+        <w:rPr>
+          <w:rFonts w:ascii="Monaco" w:hAnsi="Monaco" w:cs="Monaco"/>
+          <w:color w:val="000000"/>
+          <w:sz w:val="18"/>
+          <w:szCs w:val="22"/>
+        </w:rPr>
+        <w:t xml:space="preserve"> e)</w:t>
       </w:r>
     </w:p>
     <w:p>
@@ -2479,7 +2793,27 @@
           <w:sz w:val="18"/>
           <w:szCs w:val="22"/>
         </w:rPr>
-        <w:t>// logic to handle key events</w:t>
+        <w:t xml:space="preserve">// </w:t>
+      </w:r>
+      <w:proofErr w:type="gramStart"/>
+      <w:r>
+        <w:rPr>
+          <w:rFonts w:ascii="Monaco" w:hAnsi="Monaco" w:cs="Monaco"/>
+          <w:color w:val="3F7F5F"/>
+          <w:sz w:val="18"/>
+          <w:szCs w:val="22"/>
+        </w:rPr>
+        <w:t>logic</w:t>
+      </w:r>
+      <w:proofErr w:type="gramEnd"/>
+      <w:r>
+        <w:rPr>
+          <w:rFonts w:ascii="Monaco" w:hAnsi="Monaco" w:cs="Monaco"/>
+          <w:color w:val="3F7F5F"/>
+          <w:sz w:val="18"/>
+          <w:szCs w:val="22"/>
+        </w:rPr>
+        <w:t xml:space="preserve"> to handle key events</w:t>
       </w:r>
     </w:p>
     <w:p>
@@ -2523,8 +2857,6 @@
         </w:rPr>
         <w:t>}</w:t>
       </w:r>
-      <w:bookmarkStart w:id="0" w:name="_GoBack"/>
-      <w:bookmarkEnd w:id="0"/>
       <w:r>
         <w:rPr>
           <w:rFonts w:ascii="Monaco" w:hAnsi="Monaco" w:cs="Monaco"/>
@@ -2560,8 +2892,23 @@
         <w:rPr>
           <w:sz w:val="24"/>
         </w:rPr>
-        <w:t xml:space="preserve">Google the javadoc for </w:t>
-      </w:r>
+        <w:t xml:space="preserve">Google the </w:t>
+      </w:r>
+      <w:proofErr w:type="spellStart"/>
+      <w:r>
+        <w:rPr>
+          <w:sz w:val="24"/>
+        </w:rPr>
+        <w:t>javadoc</w:t>
+      </w:r>
+      <w:proofErr w:type="spellEnd"/>
+      <w:r>
+        <w:rPr>
+          <w:sz w:val="24"/>
+        </w:rPr>
+        <w:t xml:space="preserve"> for </w:t>
+      </w:r>
+      <w:proofErr w:type="spellStart"/>
       <w:r>
         <w:rPr>
           <w:rFonts w:ascii="Courier New" w:hAnsi="Courier New"/>
@@ -2569,6 +2916,7 @@
         </w:rPr>
         <w:t>KeyEvent</w:t>
       </w:r>
+      <w:proofErr w:type="spellEnd"/>
       <w:r>
         <w:rPr>
           <w:sz w:val="24"/>
@@ -2618,6 +2966,7 @@
         </w:rPr>
         <w:t xml:space="preserve">When initializing your </w:t>
       </w:r>
+      <w:proofErr w:type="spellStart"/>
       <w:r>
         <w:rPr>
           <w:rFonts w:ascii="Courier New" w:hAnsi="Courier New"/>
@@ -2625,12 +2974,14 @@
         </w:rPr>
         <w:t>GuessPhrasePanel</w:t>
       </w:r>
+      <w:proofErr w:type="spellEnd"/>
       <w:r>
         <w:rPr>
           <w:sz w:val="24"/>
         </w:rPr>
         <w:t xml:space="preserve"> and creating the </w:t>
       </w:r>
+      <w:proofErr w:type="spellStart"/>
       <w:r>
         <w:rPr>
           <w:rFonts w:ascii="Courier New" w:hAnsi="Courier New"/>
@@ -2638,6 +2989,7 @@
         </w:rPr>
         <w:t>setPhrase</w:t>
       </w:r>
+      <w:proofErr w:type="spellEnd"/>
       <w:r>
         <w:rPr>
           <w:sz w:val="24"/>
@@ -2649,7 +3001,32 @@
           <w:rFonts w:ascii="Courier New" w:hAnsi="Courier New"/>
           <w:sz w:val="24"/>
         </w:rPr>
-        <w:t>private initializeLetters()</w:t>
+        <w:t xml:space="preserve">private </w:t>
+      </w:r>
+      <w:proofErr w:type="spellStart"/>
+      <w:proofErr w:type="gramStart"/>
+      <w:r>
+        <w:rPr>
+          <w:rFonts w:ascii="Courier New" w:hAnsi="Courier New"/>
+          <w:sz w:val="24"/>
+        </w:rPr>
+        <w:t>initializeLetters</w:t>
+      </w:r>
+      <w:proofErr w:type="spellEnd"/>
+      <w:r>
+        <w:rPr>
+          <w:rFonts w:ascii="Courier New" w:hAnsi="Courier New"/>
+          <w:sz w:val="24"/>
+        </w:rPr>
+        <w:t>(</w:t>
+      </w:r>
+      <w:proofErr w:type="gramEnd"/>
+      <w:r>
+        <w:rPr>
+          <w:rFonts w:ascii="Courier New" w:hAnsi="Courier New"/>
+          <w:sz w:val="24"/>
+        </w:rPr>
+        <w:t>)</w:t>
       </w:r>
       <w:r>
         <w:rPr>
@@ -2657,6 +3034,7 @@
         </w:rPr>
         <w:t xml:space="preserve"> method to be used by both the constructor and </w:t>
       </w:r>
+      <w:proofErr w:type="spellStart"/>
       <w:r>
         <w:rPr>
           <w:rFonts w:ascii="Courier New" w:hAnsi="Courier New"/>
@@ -2664,6 +3042,7 @@
         </w:rPr>
         <w:t>setPhrase</w:t>
       </w:r>
+      <w:proofErr w:type="spellEnd"/>
       <w:r>
         <w:rPr>
           <w:sz w:val="24"/>
@@ -2714,7 +3093,38 @@
           <w:sz w:val="20"/>
           <w:szCs w:val="20"/>
         </w:rPr>
-        <w:t xml:space="preserve"> initializeLetters() {</w:t>
+        <w:t xml:space="preserve"> </w:t>
+      </w:r>
+      <w:proofErr w:type="spellStart"/>
+      <w:proofErr w:type="gramStart"/>
+      <w:r>
+        <w:rPr>
+          <w:rFonts w:ascii="Monaco" w:hAnsi="Monaco" w:cs="Monaco"/>
+          <w:color w:val="000000"/>
+          <w:sz w:val="20"/>
+          <w:szCs w:val="20"/>
+        </w:rPr>
+        <w:t>initializeLetters</w:t>
+      </w:r>
+      <w:proofErr w:type="spellEnd"/>
+      <w:r>
+        <w:rPr>
+          <w:rFonts w:ascii="Monaco" w:hAnsi="Monaco" w:cs="Monaco"/>
+          <w:color w:val="000000"/>
+          <w:sz w:val="20"/>
+          <w:szCs w:val="20"/>
+        </w:rPr>
+        <w:t>(</w:t>
+      </w:r>
+      <w:proofErr w:type="gramEnd"/>
+      <w:r>
+        <w:rPr>
+          <w:rFonts w:ascii="Monaco" w:hAnsi="Monaco" w:cs="Monaco"/>
+          <w:color w:val="000000"/>
+          <w:sz w:val="20"/>
+          <w:szCs w:val="20"/>
+        </w:rPr>
+        <w:t>) {</w:t>
       </w:r>
     </w:p>
     <w:p>
@@ -2748,6 +3158,8 @@
         </w:rPr>
         <w:tab/>
       </w:r>
+      <w:proofErr w:type="spellStart"/>
+      <w:proofErr w:type="gramStart"/>
       <w:r>
         <w:rPr>
           <w:rFonts w:ascii="Monaco" w:hAnsi="Monaco" w:cs="Monaco"/>
@@ -2766,7 +3178,18 @@
           <w:sz w:val="20"/>
           <w:szCs w:val="20"/>
         </w:rPr>
-        <w:t xml:space="preserve">.removeAll(); </w:t>
+        <w:t>.removeAll</w:t>
+      </w:r>
+      <w:proofErr w:type="spellEnd"/>
+      <w:proofErr w:type="gramEnd"/>
+      <w:r>
+        <w:rPr>
+          <w:rFonts w:ascii="Monaco" w:hAnsi="Monaco" w:cs="Monaco"/>
+          <w:color w:val="000000"/>
+          <w:sz w:val="20"/>
+          <w:szCs w:val="20"/>
+        </w:rPr>
+        <w:t xml:space="preserve">(); </w:t>
       </w:r>
       <w:r>
         <w:rPr>
@@ -2809,6 +3232,8 @@
         </w:rPr>
         <w:tab/>
       </w:r>
+      <w:proofErr w:type="spellStart"/>
+      <w:proofErr w:type="gramStart"/>
       <w:r>
         <w:rPr>
           <w:rFonts w:ascii="Monaco" w:hAnsi="Monaco" w:cs="Monaco"/>
@@ -2827,7 +3252,18 @@
           <w:sz w:val="20"/>
           <w:szCs w:val="20"/>
         </w:rPr>
-        <w:t xml:space="preserve">.updateUI();  </w:t>
+        <w:t>.updateUI</w:t>
+      </w:r>
+      <w:proofErr w:type="spellEnd"/>
+      <w:proofErr w:type="gramEnd"/>
+      <w:r>
+        <w:rPr>
+          <w:rFonts w:ascii="Monaco" w:hAnsi="Monaco" w:cs="Monaco"/>
+          <w:color w:val="000000"/>
+          <w:sz w:val="20"/>
+          <w:szCs w:val="20"/>
+        </w:rPr>
+        <w:t xml:space="preserve">();  </w:t>
       </w:r>
       <w:r>
         <w:rPr>
@@ -2878,7 +3314,27 @@
           <w:sz w:val="20"/>
           <w:szCs w:val="20"/>
         </w:rPr>
-        <w:t>// add code statements to</w:t>
+        <w:t xml:space="preserve">// </w:t>
+      </w:r>
+      <w:proofErr w:type="gramStart"/>
+      <w:r>
+        <w:rPr>
+          <w:rFonts w:ascii="Monaco" w:hAnsi="Monaco" w:cs="Monaco"/>
+          <w:color w:val="3F7F5F"/>
+          <w:sz w:val="20"/>
+          <w:szCs w:val="20"/>
+        </w:rPr>
+        <w:t>add</w:t>
+      </w:r>
+      <w:proofErr w:type="gramEnd"/>
+      <w:r>
+        <w:rPr>
+          <w:rFonts w:ascii="Monaco" w:hAnsi="Monaco" w:cs="Monaco"/>
+          <w:color w:val="3F7F5F"/>
+          <w:sz w:val="20"/>
+          <w:szCs w:val="20"/>
+        </w:rPr>
+        <w:t xml:space="preserve"> code statements to</w:t>
       </w:r>
     </w:p>
     <w:p>
@@ -2902,8 +3358,9 @@
           <w:sz w:val="20"/>
           <w:szCs w:val="20"/>
         </w:rPr>
-        <w:t xml:space="preserve">// initialize letters in phrase to be guessed </w:t>
-      </w:r>
+        <w:t xml:space="preserve">// </w:t>
+      </w:r>
+      <w:proofErr w:type="gramStart"/>
       <w:r>
         <w:rPr>
           <w:rFonts w:ascii="Monaco" w:hAnsi="Monaco" w:cs="Monaco"/>
@@ -2911,8 +3368,9 @@
           <w:sz w:val="20"/>
           <w:szCs w:val="20"/>
         </w:rPr>
-        <w:br/>
-      </w:r>
+        <w:t>initialize</w:t>
+      </w:r>
+      <w:proofErr w:type="gramEnd"/>
       <w:r>
         <w:rPr>
           <w:rFonts w:ascii="Monaco" w:hAnsi="Monaco" w:cs="Monaco"/>
@@ -2920,9 +3378,38 @@
           <w:sz w:val="20"/>
           <w:szCs w:val="20"/>
         </w:rPr>
+        <w:t xml:space="preserve"> letters in phrase to be guessed </w:t>
+      </w:r>
+      <w:r>
+        <w:rPr>
+          <w:rFonts w:ascii="Monaco" w:hAnsi="Monaco" w:cs="Monaco"/>
+          <w:color w:val="3F7F5F"/>
+          <w:sz w:val="20"/>
+          <w:szCs w:val="20"/>
+        </w:rPr>
+        <w:br/>
+      </w:r>
+      <w:r>
+        <w:rPr>
+          <w:rFonts w:ascii="Monaco" w:hAnsi="Monaco" w:cs="Monaco"/>
+          <w:color w:val="3F7F5F"/>
+          <w:sz w:val="20"/>
+          <w:szCs w:val="20"/>
+        </w:rPr>
         <w:tab/>
-        <w:t>// &amp; add them to the GuessPhrasePanel</w:t>
-      </w:r>
+        <w:t xml:space="preserve">// &amp; add them to the </w:t>
+      </w:r>
+      <w:proofErr w:type="spellStart"/>
+      <w:r>
+        <w:rPr>
+          <w:rFonts w:ascii="Monaco" w:hAnsi="Monaco" w:cs="Monaco"/>
+          <w:color w:val="3F7F5F"/>
+          <w:sz w:val="20"/>
+          <w:szCs w:val="20"/>
+        </w:rPr>
+        <w:t>GuessPhrasePanel</w:t>
+      </w:r>
+      <w:proofErr w:type="spellEnd"/>
     </w:p>
     <w:p>
       <w:pPr>
@@ -2938,6 +3425,8 @@
           <w:szCs w:val="20"/>
         </w:rPr>
       </w:pPr>
+      <w:proofErr w:type="spellStart"/>
+      <w:proofErr w:type="gramStart"/>
       <w:r>
         <w:rPr>
           <w:rFonts w:ascii="Monaco" w:hAnsi="Monaco" w:cs="Monaco"/>
@@ -2956,7 +3445,18 @@
           <w:sz w:val="20"/>
           <w:szCs w:val="20"/>
         </w:rPr>
-        <w:t>.revalidate();</w:t>
+        <w:t>.revalidate</w:t>
+      </w:r>
+      <w:proofErr w:type="spellEnd"/>
+      <w:proofErr w:type="gramEnd"/>
+      <w:r>
+        <w:rPr>
+          <w:rFonts w:ascii="Monaco" w:hAnsi="Monaco" w:cs="Monaco"/>
+          <w:color w:val="000000"/>
+          <w:sz w:val="20"/>
+          <w:szCs w:val="20"/>
+        </w:rPr>
+        <w:t>();</w:t>
       </w:r>
       <w:r>
         <w:rPr>
@@ -3002,6 +3502,7 @@
         </w:rPr>
         <w:t xml:space="preserve">You can match special keys on the keyboard like enter or space using virtual key constants in the </w:t>
       </w:r>
+      <w:proofErr w:type="spellStart"/>
       <w:r>
         <w:rPr>
           <w:rFonts w:ascii="Courier New" w:hAnsi="Courier New"/>
@@ -3009,12 +3510,14 @@
         </w:rPr>
         <w:t>KeyEvent</w:t>
       </w:r>
+      <w:proofErr w:type="spellEnd"/>
       <w:r>
         <w:rPr>
           <w:sz w:val="24"/>
         </w:rPr>
         <w:t xml:space="preserve"> class, like </w:t>
       </w:r>
+      <w:proofErr w:type="spellStart"/>
       <w:r>
         <w:rPr>
           <w:rFonts w:ascii="Courier New" w:hAnsi="Courier New"/>
@@ -3022,6 +3525,7 @@
         </w:rPr>
         <w:t>KeyEvent.VK_ESCAPE</w:t>
       </w:r>
+      <w:proofErr w:type="spellEnd"/>
       <w:r>
         <w:rPr>
           <w:sz w:val="24"/>
@@ -3043,6 +3547,7 @@
       <w:r>
         <w:t xml:space="preserve">For the comments positive and negative you can reuse your </w:t>
       </w:r>
+      <w:proofErr w:type="spellStart"/>
       <w:r>
         <w:rPr>
           <w:rFonts w:ascii="Courier New" w:hAnsi="Courier New" w:cs="Courier New"/>
@@ -3050,6 +3555,7 @@
         </w:rPr>
         <w:t>RandomString</w:t>
       </w:r>
+      <w:proofErr w:type="spellEnd"/>
       <w:r>
         <w:rPr>
           <w:sz w:val="24"/>
@@ -3072,7 +3578,23 @@
         <w:t>When incorporating multiple panels in a single frame, you will need to set a layout scheme</w:t>
       </w:r>
       <w:r>
-        <w:t>, such as BoxLayout.</w:t>
+        <w:t xml:space="preserve">, such as </w:t>
+      </w:r>
+      <w:proofErr w:type="spellStart"/>
+      <w:r>
+        <w:t>BoxLayout</w:t>
+      </w:r>
+      <w:proofErr w:type="spellEnd"/>
+      <w:r>
+        <w:t>.</w:t>
+      </w:r>
+    </w:p>
+    <w:p>
+      <w:pPr>
+        <w:spacing w:before="0" w:after="0"/>
+      </w:pPr>
+      <w:r>
+        <w:br w:type="page"/>
       </w:r>
     </w:p>
     <w:p>
@@ -3082,15 +3604,47 @@
           <w:numId w:val="5"/>
         </w:numPr>
         <w:spacing w:before="0" w:after="0"/>
-        <w:rPr>
-          <w:szCs w:val="22"/>
-        </w:rPr>
-      </w:pPr>
-      <w:r>
-        <w:rPr>
-          <w:szCs w:val="22"/>
-        </w:rPr>
+      </w:pPr>
+      <w:r>
+        <w:rPr>
+          <w:szCs w:val="22"/>
+        </w:rPr>
+        <w:lastRenderedPageBreak/>
         <w:t>As part of project 1 you need to make the logic of the game work properly as well as ask the user if they would like to play again. You may find it useful to use the following logic:</w:t>
+      </w:r>
+      <w:r>
+        <w:rPr>
+          <w:szCs w:val="22"/>
+        </w:rPr>
+        <w:br/>
+      </w:r>
+      <w:proofErr w:type="gramStart"/>
+      <w:r>
+        <w:rPr>
+          <w:szCs w:val="22"/>
+        </w:rPr>
+        <w:t xml:space="preserve">    </w:t>
+      </w:r>
+      <w:r>
+        <w:rPr>
+          <w:b/>
+          <w:szCs w:val="22"/>
+        </w:rPr>
+        <w:t>if</w:t>
+      </w:r>
+      <w:proofErr w:type="gramEnd"/>
+      <w:r>
+        <w:rPr>
+          <w:szCs w:val="22"/>
+        </w:rPr>
+        <w:t xml:space="preserve"> person or phrase is revealed</w:t>
+      </w:r>
+      <w:r>
+        <w:rPr>
+          <w:szCs w:val="22"/>
+        </w:rPr>
+        <w:br/>
+        <w:t xml:space="preserve">        process the user's Y/N answer</w:t>
       </w:r>
       <w:r>
         <w:rPr>
@@ -3104,47 +3658,21 @@
           <w:b/>
           <w:szCs w:val="22"/>
         </w:rPr>
-        <w:t>if</w:t>
-      </w:r>
-      <w:r>
-        <w:rPr>
-          <w:szCs w:val="22"/>
-        </w:rPr>
-        <w:t xml:space="preserve"> person or phrase is revealed</w:t>
+        <w:t>else</w:t>
       </w:r>
       <w:r>
         <w:rPr>
           <w:szCs w:val="22"/>
         </w:rPr>
         <w:br/>
-        <w:t xml:space="preserve">        process the user's Y/N answer</w:t>
-      </w:r>
-      <w:r>
-        <w:rPr>
-          <w:szCs w:val="22"/>
-        </w:rPr>
-        <w:br/>
-        <w:t xml:space="preserve">    </w:t>
-      </w:r>
-      <w:r>
-        <w:rPr>
-          <w:b/>
-          <w:szCs w:val="22"/>
-        </w:rPr>
-        <w:t>else</w:t>
-      </w:r>
-      <w:r>
-        <w:rPr>
-          <w:szCs w:val="22"/>
-        </w:rPr>
-        <w:br/>
-      </w:r>
-      <w:r>
-        <w:rPr>
-          <w:szCs w:val="22"/>
-        </w:rPr>
-        <w:lastRenderedPageBreak/>
-        <w:t xml:space="preserve">        process the input as usual for the game, updating the person, guess phrase panel, </w:t>
+        <w:t xml:space="preserve">        </w:t>
+      </w:r>
+      <w:bookmarkStart w:id="0" w:name="_GoBack"/>
+      <w:r>
+        <w:rPr>
+          <w:szCs w:val="22"/>
+        </w:rPr>
+        <w:t xml:space="preserve">process the input as usual for the game, updating the person, guess phrase panel, </w:t>
       </w:r>
       <w:r>
         <w:rPr>
@@ -3153,6 +3681,7 @@
         <w:br/>
         <w:t xml:space="preserve">            &amp; alphabet panel as appropriate</w:t>
       </w:r>
+      <w:bookmarkEnd w:id="0"/>
       <w:r>
         <w:rPr>
           <w:szCs w:val="22"/>
@@ -3212,7 +3741,21 @@
         <w:rPr>
           <w:szCs w:val="22"/>
         </w:rPr>
-        <w:t>Follow the saving and submitting instructions to create a runnable JAR and make sure you select the HangmanGame class as your launch configuration.</w:t>
+        <w:t xml:space="preserve">Follow the saving and submitting instructions to create a runnable JAR and make sure you select the </w:t>
+      </w:r>
+      <w:proofErr w:type="spellStart"/>
+      <w:r>
+        <w:rPr>
+          <w:szCs w:val="22"/>
+        </w:rPr>
+        <w:t>HangmanGame</w:t>
+      </w:r>
+      <w:proofErr w:type="spellEnd"/>
+      <w:r>
+        <w:rPr>
+          <w:szCs w:val="22"/>
+        </w:rPr>
+        <w:t xml:space="preserve"> class as your launch configuration.</w:t>
       </w:r>
     </w:p>
     <w:p>
@@ -3353,6 +3896,7 @@
       <w:r>
         <w:t xml:space="preserve">Upload as a secondary file a JPG or PNG picture/image of your </w:t>
       </w:r>
+      <w:proofErr w:type="spellStart"/>
       <w:r>
         <w:rPr>
           <w:rFonts w:ascii="Courier New" w:hAnsi="Courier New" w:cs="Courier New"/>
@@ -3360,6 +3904,7 @@
         </w:rPr>
         <w:t>HangmanGame</w:t>
       </w:r>
+      <w:proofErr w:type="spellEnd"/>
       <w:r>
         <w:rPr>
           <w:sz w:val="24"/>
@@ -3405,7 +3950,21 @@
         <w:rPr>
           <w:szCs w:val="22"/>
         </w:rPr>
-        <w:t>For Mac: Press Command – Shift – 4, followed by the spacebar, and then select the desired application window.  This puts an image file on your desktop, which you can then upload.</w:t>
+        <w:t xml:space="preserve">For Mac: Press Command – Shift – 4, followed by the spacebar, and then </w:t>
+      </w:r>
+      <w:proofErr w:type="gramStart"/>
+      <w:r>
+        <w:rPr>
+          <w:szCs w:val="22"/>
+        </w:rPr>
+        <w:t>select</w:t>
+      </w:r>
+      <w:proofErr w:type="gramEnd"/>
+      <w:r>
+        <w:rPr>
+          <w:szCs w:val="22"/>
+        </w:rPr>
+        <w:t xml:space="preserve"> the desired application window.  This puts an image file on your desktop, which you can then upload.</w:t>
       </w:r>
     </w:p>
     <w:p>
@@ -3449,7 +4008,15 @@
         <w:spacing w:before="0" w:after="0"/>
       </w:pPr>
       <w:r>
-        <w:t xml:space="preserve">When submitting online be sure all files are uploaded.  These files include: an archive file [e.g. zip], an image file [e.g. PNG], and for Java applications a runnable JAR.  Once these files are uploaded to the Blackboard project submission page, press the “Submit” button. You may submit as many times as necessary, but your </w:t>
+        <w:t xml:space="preserve">When submitting online </w:t>
+      </w:r>
+      <w:proofErr w:type="gramStart"/>
+      <w:r>
+        <w:t>be</w:t>
+      </w:r>
+      <w:proofErr w:type="gramEnd"/>
+      <w:r>
+        <w:t xml:space="preserve"> sure all files are uploaded.  These files include: an archive file [e.g. zip], an image file [e.g. PNG], and for Java applications a runnable JAR.  Once these files are uploaded to the Blackboard project submission page, press the “Submit” button. You may submit as many times as necessary, but your </w:t>
       </w:r>
       <w:r>
         <w:rPr>
@@ -3664,27 +4231,14 @@
     <w:r>
       <w:t xml:space="preserve"> of </w:t>
     </w:r>
-    <w:r>
-      <w:fldChar w:fldCharType="begin"/>
-    </w:r>
-    <w:r>
-      <w:instrText xml:space="preserve"> NUMPAGES </w:instrText>
-    </w:r>
-    <w:r>
-      <w:fldChar w:fldCharType="separate"/>
-    </w:r>
-    <w:r>
-      <w:rPr>
-        <w:noProof/>
-      </w:rPr>
-      <w:t>3</w:t>
-    </w:r>
-    <w:r>
-      <w:rPr>
-        <w:noProof/>
-      </w:rPr>
-      <w:fldChar w:fldCharType="end"/>
-    </w:r>
+    <w:fldSimple w:instr=" NUMPAGES ">
+      <w:r>
+        <w:rPr>
+          <w:noProof/>
+        </w:rPr>
+        <w:t>3</w:t>
+      </w:r>
+    </w:fldSimple>
   </w:p>
   <w:p>
     <w:pPr>
@@ -7224,7 +7778,7 @@
 </file>
 
 <file path=customXml/itemProps1.xml><?xml version="1.0" encoding="utf-8"?>
-<ds:datastoreItem xmlns:ds="http://schemas.openxmlformats.org/officeDocument/2006/customXml" ds:itemID="{7C383822-4303-2E4B-B7AF-09DC496D2333}">
+<ds:datastoreItem xmlns:ds="http://schemas.openxmlformats.org/officeDocument/2006/customXml" ds:itemID="{BBF44100-01D4-D84D-B3B3-71E378E0BE16}">
   <ds:schemaRefs>
     <ds:schemaRef ds:uri="http://schemas.openxmlformats.org/officeDocument/2006/bibliography"/>
   </ds:schemaRefs>

</xml_diff>